<commit_message>
up do lecture 6 - need to add my code to this and clean up
</commit_message>
<xml_diff>
--- a/docs/test_overviews/01_two_sample_ttest.docx
+++ b/docs/test_overviews/01_two_sample_ttest.docx
@@ -1487,12 +1487,67 @@
         <w:br/>
       </w:r>
       <w:r>
-        <w:br/>
+        <w:rPr>
+          <w:rStyle w:val="FunctionTok"/>
+        </w:rPr>
+        <w:t xml:space="preserve">library</w:t>
+      </w:r>
+      <w:r>
+        <w:rPr>
+          <w:rStyle w:val="NormalTok"/>
+        </w:rPr>
+        <w:t xml:space="preserve">(coin)  </w:t>
       </w:r>
       <w:r>
         <w:rPr>
           <w:rStyle w:val="CommentTok"/>
         </w:rPr>
+        <w:t xml:space="preserve"># For permutation tests</w:t>
+      </w:r>
+    </w:p>
+    <w:p>
+      <w:pPr>
+        <w:pStyle w:val="SourceCode"/>
+      </w:pPr>
+      <w:r>
+        <w:rPr>
+          <w:rStyle w:val="VerbatimChar"/>
+        </w:rPr>
+        <w:t xml:space="preserve">Loading required package: survival</w:t>
+      </w:r>
+    </w:p>
+    <w:p>
+      <w:pPr>
+        <w:pStyle w:val="SourceCode"/>
+      </w:pPr>
+      <w:r>
+        <w:rPr>
+          <w:rStyle w:val="FunctionTok"/>
+        </w:rPr>
+        <w:t xml:space="preserve">library</w:t>
+      </w:r>
+      <w:r>
+        <w:rPr>
+          <w:rStyle w:val="NormalTok"/>
+        </w:rPr>
+        <w:t xml:space="preserve">(rcompanion)  </w:t>
+      </w:r>
+      <w:r>
+        <w:rPr>
+          <w:rStyle w:val="CommentTok"/>
+        </w:rPr>
+        <w:t xml:space="preserve"># For plotNormalHistogram</w:t>
+      </w:r>
+      <w:r>
+        <w:br/>
+      </w:r>
+      <w:r>
+        <w:br/>
+      </w:r>
+      <w:r>
+        <w:rPr>
+          <w:rStyle w:val="CommentTok"/>
+        </w:rPr>
         <w:t xml:space="preserve"># Load the data</w:t>
       </w:r>
       <w:r>
@@ -1551,9 +1606,11 @@
         </w:rPr>
         <w:t xml:space="preserve">Rows: 1052 Columns: 5</w:t>
       </w:r>
-      <w:r>
-        <w:br/>
-      </w:r>
+    </w:p>
+    <w:p>
+      <w:pPr>
+        <w:pStyle w:val="SourceCode"/>
+      </w:pPr>
       <w:r>
         <w:rPr>
           <w:rStyle w:val="VerbatimChar"/>
@@ -4358,7 +4415,7 @@
     <w:bookmarkEnd w:id="33"/>
     <w:bookmarkEnd w:id="34"/>
     <w:bookmarkEnd w:id="35"/>
-    <w:bookmarkStart w:id="54" w:name="testing-t-test-assumptions"/>
+    <w:bookmarkStart w:id="57" w:name="testing-t-test-assumptions"/>
     <w:p>
       <w:pPr>
         <w:pStyle w:val="Heading1"/>
@@ -4375,7 +4432,7 @@
         <w:t xml:space="preserve">Before conducting the t-test, we need to verify that our data meets the underlying assumptions:</w:t>
       </w:r>
     </w:p>
-    <w:bookmarkStart w:id="52" w:name="assumptions-of-the-two-sample-t-test"/>
+    <w:bookmarkStart w:id="55" w:name="assumptions-of-the-two-sample-t-test"/>
     <w:p>
       <w:pPr>
         <w:pStyle w:val="Heading2"/>
@@ -4467,7 +4524,7 @@
       </w:r>
     </w:p>
     <w:bookmarkEnd w:id="36"/>
-    <w:bookmarkStart w:id="42" w:name="normality-assumption"/>
+    <w:bookmarkStart w:id="45" w:name="normality-assumption"/>
     <w:p>
       <w:pPr>
         <w:pStyle w:val="Heading3"/>
@@ -4957,31 +5014,12 @@
       </w:r>
     </w:p>
     <w:bookmarkEnd w:id="40"/>
-    <w:bookmarkStart w:id="41" w:name="section"/>
+    <w:bookmarkStart w:id="44" w:name="section"/>
     <w:p>
       <w:pPr>
         <w:pStyle w:val="Heading4"/>
       </w:pPr>
     </w:p>
-    <w:bookmarkEnd w:id="41"/>
-    <w:bookmarkEnd w:id="42"/>
-    <w:bookmarkStart w:id="49" w:name="qq-plots"/>
-    <w:p>
-      <w:pPr>
-        <w:pStyle w:val="Heading3"/>
-      </w:pPr>
-      <w:r>
-        <w:t xml:space="preserve">QQ Plots</w:t>
-      </w:r>
-    </w:p>
-    <w:p>
-      <w:pPr>
-        <w:pStyle w:val="FirstParagraph"/>
-      </w:pPr>
-      <w:r>
-        <w:t xml:space="preserve">Let’s create individual QQ plots for each lake:</w:t>
-      </w:r>
-    </w:p>
     <w:p>
       <w:pPr>
         <w:pStyle w:val="SourceCode"/>
@@ -4990,58 +5028,229 @@
         <w:rPr>
           <w:rStyle w:val="CommentTok"/>
         </w:rPr>
-        <w:t xml:space="preserve"># QQ plot for Lake S 07</w:t>
-      </w:r>
-      <w:r>
-        <w:br/>
-      </w:r>
-      <w:r>
-        <w:rPr>
-          <w:rStyle w:val="NormalTok"/>
-        </w:rPr>
-        <w:t xml:space="preserve">s07_data </w:t>
-      </w:r>
-      <w:r>
-        <w:rPr>
-          <w:rStyle w:val="OtherTok"/>
-        </w:rPr>
-        <w:t xml:space="preserve">&lt;-</w:t>
-      </w:r>
-      <w:r>
-        <w:rPr>
-          <w:rStyle w:val="NormalTok"/>
-        </w:rPr>
-        <w:t xml:space="preserve"> sculpin_filtered </w:t>
+        <w:t xml:space="preserve"># Create normal quantile plots for each lake with a normal histogram</w:t>
+      </w:r>
+      <w:r>
+        <w:br/>
+      </w:r>
+      <w:r>
+        <w:rPr>
+          <w:rStyle w:val="FunctionTok"/>
+        </w:rPr>
+        <w:t xml:space="preserve">par</w:t>
+      </w:r>
+      <w:r>
+        <w:rPr>
+          <w:rStyle w:val="NormalTok"/>
+        </w:rPr>
+        <w:t xml:space="preserve">(</w:t>
+      </w:r>
+      <w:r>
+        <w:rPr>
+          <w:rStyle w:val="AttributeTok"/>
+        </w:rPr>
+        <w:t xml:space="preserve">mfrow =</w:t>
+      </w:r>
+      <w:r>
+        <w:rPr>
+          <w:rStyle w:val="NormalTok"/>
+        </w:rPr>
+        <w:t xml:space="preserve"> </w:t>
+      </w:r>
+      <w:r>
+        <w:rPr>
+          <w:rStyle w:val="FunctionTok"/>
+        </w:rPr>
+        <w:t xml:space="preserve">c</w:t>
+      </w:r>
+      <w:r>
+        <w:rPr>
+          <w:rStyle w:val="NormalTok"/>
+        </w:rPr>
+        <w:t xml:space="preserve">(</w:t>
+      </w:r>
+      <w:r>
+        <w:rPr>
+          <w:rStyle w:val="DecValTok"/>
+        </w:rPr>
+        <w:t xml:space="preserve">1</w:t>
+      </w:r>
+      <w:r>
+        <w:rPr>
+          <w:rStyle w:val="NormalTok"/>
+        </w:rPr>
+        <w:t xml:space="preserve">, </w:t>
+      </w:r>
+      <w:r>
+        <w:rPr>
+          <w:rStyle w:val="DecValTok"/>
+        </w:rPr>
+        <w:t xml:space="preserve">2</w:t>
+      </w:r>
+      <w:r>
+        <w:rPr>
+          <w:rStyle w:val="NormalTok"/>
+        </w:rPr>
+        <w:t xml:space="preserve">))</w:t>
+      </w:r>
+      <w:r>
+        <w:br/>
+      </w:r>
+      <w:r>
+        <w:br/>
+      </w:r>
+      <w:r>
+        <w:rPr>
+          <w:rStyle w:val="CommentTok"/>
+        </w:rPr>
+        <w:t xml:space="preserve"># Lake S 07</w:t>
+      </w:r>
+      <w:r>
+        <w:br/>
+      </w:r>
+      <w:r>
+        <w:rPr>
+          <w:rStyle w:val="FunctionTok"/>
+        </w:rPr>
+        <w:t xml:space="preserve">plotNormalHistogram</w:t>
+      </w:r>
+      <w:r>
+        <w:rPr>
+          <w:rStyle w:val="NormalTok"/>
+        </w:rPr>
+        <w:t xml:space="preserve">(s07_data</w:t>
       </w:r>
       <w:r>
         <w:rPr>
           <w:rStyle w:val="SpecialCharTok"/>
         </w:rPr>
-        <w:t xml:space="preserve">%&gt;%</w:t>
-      </w:r>
-      <w:r>
-        <w:rPr>
-          <w:rStyle w:val="NormalTok"/>
-        </w:rPr>
-        <w:t xml:space="preserve"> </w:t>
-      </w:r>
-      <w:r>
-        <w:rPr>
-          <w:rStyle w:val="FunctionTok"/>
-        </w:rPr>
-        <w:t xml:space="preserve">filter</w:t>
-      </w:r>
-      <w:r>
-        <w:rPr>
-          <w:rStyle w:val="NormalTok"/>
-        </w:rPr>
-        <w:t xml:space="preserve">(lake </w:t>
+        <w:t xml:space="preserve">$</w:t>
+      </w:r>
+      <w:r>
+        <w:rPr>
+          <w:rStyle w:val="NormalTok"/>
+        </w:rPr>
+        <w:t xml:space="preserve">total_length_mm,</w:t>
+      </w:r>
+      <w:r>
+        <w:br/>
+      </w:r>
+      <w:r>
+        <w:rPr>
+          <w:rStyle w:val="NormalTok"/>
+        </w:rPr>
+        <w:t xml:space="preserve">                    </w:t>
+      </w:r>
+      <w:r>
+        <w:rPr>
+          <w:rStyle w:val="AttributeTok"/>
+        </w:rPr>
+        <w:t xml:space="preserve">main =</w:t>
+      </w:r>
+      <w:r>
+        <w:rPr>
+          <w:rStyle w:val="NormalTok"/>
+        </w:rPr>
+        <w:t xml:space="preserve"> </w:t>
+      </w:r>
+      <w:r>
+        <w:rPr>
+          <w:rStyle w:val="StringTok"/>
+        </w:rPr>
+        <w:t xml:space="preserve">"Distribution of Total Length for Lake S 07"</w:t>
+      </w:r>
+      <w:r>
+        <w:rPr>
+          <w:rStyle w:val="NormalTok"/>
+        </w:rPr>
+        <w:t xml:space="preserve">,</w:t>
+      </w:r>
+      <w:r>
+        <w:br/>
+      </w:r>
+      <w:r>
+        <w:rPr>
+          <w:rStyle w:val="NormalTok"/>
+        </w:rPr>
+        <w:t xml:space="preserve">                    </w:t>
+      </w:r>
+      <w:r>
+        <w:rPr>
+          <w:rStyle w:val="AttributeTok"/>
+        </w:rPr>
+        <w:t xml:space="preserve">xlab =</w:t>
+      </w:r>
+      <w:r>
+        <w:rPr>
+          <w:rStyle w:val="NormalTok"/>
+        </w:rPr>
+        <w:t xml:space="preserve"> </w:t>
+      </w:r>
+      <w:r>
+        <w:rPr>
+          <w:rStyle w:val="StringTok"/>
+        </w:rPr>
+        <w:t xml:space="preserve">"Total Length (mm)"</w:t>
+      </w:r>
+      <w:r>
+        <w:rPr>
+          <w:rStyle w:val="NormalTok"/>
+        </w:rPr>
+        <w:t xml:space="preserve">)</w:t>
+      </w:r>
+      <w:r>
+        <w:br/>
+      </w:r>
+      <w:r>
+        <w:br/>
+      </w:r>
+      <w:r>
+        <w:rPr>
+          <w:rStyle w:val="CommentTok"/>
+        </w:rPr>
+        <w:t xml:space="preserve"># Lake NE 14</w:t>
+      </w:r>
+      <w:r>
+        <w:br/>
+      </w:r>
+      <w:r>
+        <w:rPr>
+          <w:rStyle w:val="FunctionTok"/>
+        </w:rPr>
+        <w:t xml:space="preserve">plotNormalHistogram</w:t>
+      </w:r>
+      <w:r>
+        <w:rPr>
+          <w:rStyle w:val="NormalTok"/>
+        </w:rPr>
+        <w:t xml:space="preserve">(ne14_data</w:t>
       </w:r>
       <w:r>
         <w:rPr>
           <w:rStyle w:val="SpecialCharTok"/>
         </w:rPr>
-        <w:t xml:space="preserve">==</w:t>
+        <w:t xml:space="preserve">$</w:t>
+      </w:r>
+      <w:r>
+        <w:rPr>
+          <w:rStyle w:val="NormalTok"/>
+        </w:rPr>
+        <w:t xml:space="preserve">total_length_mm,</w:t>
+      </w:r>
+      <w:r>
+        <w:br/>
+      </w:r>
+      <w:r>
+        <w:rPr>
+          <w:rStyle w:val="NormalTok"/>
+        </w:rPr>
+        <w:t xml:space="preserve">                    </w:t>
+      </w:r>
+      <w:r>
+        <w:rPr>
+          <w:rStyle w:val="AttributeTok"/>
+        </w:rPr>
+        <w:t xml:space="preserve">main =</w:t>
       </w:r>
       <w:r>
         <w:rPr>
@@ -5053,274 +5262,46 @@
         <w:rPr>
           <w:rStyle w:val="StringTok"/>
         </w:rPr>
-        <w:t xml:space="preserve">"S 07"</w:t>
+        <w:t xml:space="preserve">"Distribution of Total Length for Lake NE 14"</w:t>
+      </w:r>
+      <w:r>
+        <w:rPr>
+          <w:rStyle w:val="NormalTok"/>
+        </w:rPr>
+        <w:t xml:space="preserve">,</w:t>
+      </w:r>
+      <w:r>
+        <w:br/>
+      </w:r>
+      <w:r>
+        <w:rPr>
+          <w:rStyle w:val="NormalTok"/>
+        </w:rPr>
+        <w:t xml:space="preserve">                    </w:t>
+      </w:r>
+      <w:r>
+        <w:rPr>
+          <w:rStyle w:val="AttributeTok"/>
+        </w:rPr>
+        <w:t xml:space="preserve">xlab =</w:t>
+      </w:r>
+      <w:r>
+        <w:rPr>
+          <w:rStyle w:val="NormalTok"/>
+        </w:rPr>
+        <w:t xml:space="preserve"> </w:t>
+      </w:r>
+      <w:r>
+        <w:rPr>
+          <w:rStyle w:val="StringTok"/>
+        </w:rPr>
+        <w:t xml:space="preserve">"Total Length (mm)"</w:t>
       </w:r>
       <w:r>
         <w:rPr>
           <w:rStyle w:val="NormalTok"/>
         </w:rPr>
         <w:t xml:space="preserve">)</w:t>
-      </w:r>
-      <w:r>
-        <w:br/>
-      </w:r>
-      <w:r>
-        <w:rPr>
-          <w:rStyle w:val="FunctionTok"/>
-        </w:rPr>
-        <w:t xml:space="preserve">ggplot</w:t>
-      </w:r>
-      <w:r>
-        <w:rPr>
-          <w:rStyle w:val="NormalTok"/>
-        </w:rPr>
-        <w:t xml:space="preserve">(</w:t>
-      </w:r>
-      <w:r>
-        <w:rPr>
-          <w:rStyle w:val="AttributeTok"/>
-        </w:rPr>
-        <w:t xml:space="preserve">data =</w:t>
-      </w:r>
-      <w:r>
-        <w:rPr>
-          <w:rStyle w:val="NormalTok"/>
-        </w:rPr>
-        <w:t xml:space="preserve"> s07_data, </w:t>
-      </w:r>
-      <w:r>
-        <w:rPr>
-          <w:rStyle w:val="FunctionTok"/>
-        </w:rPr>
-        <w:t xml:space="preserve">aes</w:t>
-      </w:r>
-      <w:r>
-        <w:rPr>
-          <w:rStyle w:val="NormalTok"/>
-        </w:rPr>
-        <w:t xml:space="preserve">(</w:t>
-      </w:r>
-      <w:r>
-        <w:rPr>
-          <w:rStyle w:val="AttributeTok"/>
-        </w:rPr>
-        <w:t xml:space="preserve">sample =</w:t>
-      </w:r>
-      <w:r>
-        <w:rPr>
-          <w:rStyle w:val="NormalTok"/>
-        </w:rPr>
-        <w:t xml:space="preserve"> total_length_mm)) </w:t>
-      </w:r>
-      <w:r>
-        <w:rPr>
-          <w:rStyle w:val="SpecialCharTok"/>
-        </w:rPr>
-        <w:t xml:space="preserve">+</w:t>
-      </w:r>
-      <w:r>
-        <w:br/>
-      </w:r>
-      <w:r>
-        <w:rPr>
-          <w:rStyle w:val="NormalTok"/>
-        </w:rPr>
-        <w:t xml:space="preserve">  </w:t>
-      </w:r>
-      <w:r>
-        <w:rPr>
-          <w:rStyle w:val="FunctionTok"/>
-        </w:rPr>
-        <w:t xml:space="preserve">stat_qq</w:t>
-      </w:r>
-      <w:r>
-        <w:rPr>
-          <w:rStyle w:val="NormalTok"/>
-        </w:rPr>
-        <w:t xml:space="preserve">() </w:t>
-      </w:r>
-      <w:r>
-        <w:rPr>
-          <w:rStyle w:val="SpecialCharTok"/>
-        </w:rPr>
-        <w:t xml:space="preserve">+</w:t>
-      </w:r>
-      <w:r>
-        <w:br/>
-      </w:r>
-      <w:r>
-        <w:rPr>
-          <w:rStyle w:val="NormalTok"/>
-        </w:rPr>
-        <w:t xml:space="preserve">  </w:t>
-      </w:r>
-      <w:r>
-        <w:rPr>
-          <w:rStyle w:val="FunctionTok"/>
-        </w:rPr>
-        <w:t xml:space="preserve">stat_qq_line</w:t>
-      </w:r>
-      <w:r>
-        <w:rPr>
-          <w:rStyle w:val="NormalTok"/>
-        </w:rPr>
-        <w:t xml:space="preserve">() </w:t>
-      </w:r>
-      <w:r>
-        <w:rPr>
-          <w:rStyle w:val="SpecialCharTok"/>
-        </w:rPr>
-        <w:t xml:space="preserve">+</w:t>
-      </w:r>
-      <w:r>
-        <w:br/>
-      </w:r>
-      <w:r>
-        <w:rPr>
-          <w:rStyle w:val="NormalTok"/>
-        </w:rPr>
-        <w:t xml:space="preserve">  </w:t>
-      </w:r>
-      <w:r>
-        <w:rPr>
-          <w:rStyle w:val="FunctionTok"/>
-        </w:rPr>
-        <w:t xml:space="preserve">labs</w:t>
-      </w:r>
-      <w:r>
-        <w:rPr>
-          <w:rStyle w:val="NormalTok"/>
-        </w:rPr>
-        <w:t xml:space="preserve">(</w:t>
-      </w:r>
-      <w:r>
-        <w:br/>
-      </w:r>
-      <w:r>
-        <w:rPr>
-          <w:rStyle w:val="NormalTok"/>
-        </w:rPr>
-        <w:t xml:space="preserve">    </w:t>
-      </w:r>
-      <w:r>
-        <w:rPr>
-          <w:rStyle w:val="AttributeTok"/>
-        </w:rPr>
-        <w:t xml:space="preserve">title =</w:t>
-      </w:r>
-      <w:r>
-        <w:rPr>
-          <w:rStyle w:val="NormalTok"/>
-        </w:rPr>
-        <w:t xml:space="preserve"> </w:t>
-      </w:r>
-      <w:r>
-        <w:rPr>
-          <w:rStyle w:val="StringTok"/>
-        </w:rPr>
-        <w:t xml:space="preserve">"Q-Q Plot for Lake S 07"</w:t>
-      </w:r>
-      <w:r>
-        <w:rPr>
-          <w:rStyle w:val="NormalTok"/>
-        </w:rPr>
-        <w:t xml:space="preserve">,</w:t>
-      </w:r>
-      <w:r>
-        <w:br/>
-      </w:r>
-      <w:r>
-        <w:rPr>
-          <w:rStyle w:val="NormalTok"/>
-        </w:rPr>
-        <w:t xml:space="preserve">    </w:t>
-      </w:r>
-      <w:r>
-        <w:rPr>
-          <w:rStyle w:val="AttributeTok"/>
-        </w:rPr>
-        <w:t xml:space="preserve">x =</w:t>
-      </w:r>
-      <w:r>
-        <w:rPr>
-          <w:rStyle w:val="NormalTok"/>
-        </w:rPr>
-        <w:t xml:space="preserve"> </w:t>
-      </w:r>
-      <w:r>
-        <w:rPr>
-          <w:rStyle w:val="StringTok"/>
-        </w:rPr>
-        <w:t xml:space="preserve">"Theoretical Quantiles"</w:t>
-      </w:r>
-      <w:r>
-        <w:rPr>
-          <w:rStyle w:val="NormalTok"/>
-        </w:rPr>
-        <w:t xml:space="preserve">,</w:t>
-      </w:r>
-      <w:r>
-        <w:br/>
-      </w:r>
-      <w:r>
-        <w:rPr>
-          <w:rStyle w:val="NormalTok"/>
-        </w:rPr>
-        <w:t xml:space="preserve">    </w:t>
-      </w:r>
-      <w:r>
-        <w:rPr>
-          <w:rStyle w:val="AttributeTok"/>
-        </w:rPr>
-        <w:t xml:space="preserve">y =</w:t>
-      </w:r>
-      <w:r>
-        <w:rPr>
-          <w:rStyle w:val="NormalTok"/>
-        </w:rPr>
-        <w:t xml:space="preserve"> </w:t>
-      </w:r>
-      <w:r>
-        <w:rPr>
-          <w:rStyle w:val="StringTok"/>
-        </w:rPr>
-        <w:t xml:space="preserve">"Sample Quantiles"</w:t>
-      </w:r>
-      <w:r>
-        <w:br/>
-      </w:r>
-      <w:r>
-        <w:rPr>
-          <w:rStyle w:val="NormalTok"/>
-        </w:rPr>
-        <w:t xml:space="preserve">  ) </w:t>
-      </w:r>
-      <w:r>
-        <w:rPr>
-          <w:rStyle w:val="SpecialCharTok"/>
-        </w:rPr>
-        <w:t xml:space="preserve">+</w:t>
-      </w:r>
-      <w:r>
-        <w:br/>
-      </w:r>
-      <w:r>
-        <w:rPr>
-          <w:rStyle w:val="NormalTok"/>
-        </w:rPr>
-        <w:t xml:space="preserve">  </w:t>
-      </w:r>
-      <w:r>
-        <w:rPr>
-          <w:rStyle w:val="FunctionTok"/>
-        </w:rPr>
-        <w:t xml:space="preserve">theme_minimal</w:t>
-      </w:r>
-      <w:r>
-        <w:rPr>
-          <w:rStyle w:val="NormalTok"/>
-        </w:rPr>
-        <w:t xml:space="preserve">()</w:t>
       </w:r>
     </w:p>
     <w:p>
@@ -5332,18 +5313,18 @@
           <wp:inline>
             <wp:extent cx="5943600" cy="4754880"/>
             <wp:effectExtent b="0" l="0" r="0" t="0"/>
-            <wp:docPr descr="" title="" id="44" name="Picture"/>
+            <wp:docPr descr="" title="" id="42" name="Picture"/>
             <a:graphic>
               <a:graphicData uri="http://schemas.openxmlformats.org/drawingml/2006/picture">
                 <pic:pic>
                   <pic:nvPicPr>
-                    <pic:cNvPr descr="01_two_sample_ttest_files/figure-docx/unnamed-chunk-7-1.png" id="45" name="Picture"/>
+                    <pic:cNvPr descr="01_two_sample_ttest_files/figure-docx/unnamed-chunk-7-1.png" id="43" name="Picture"/>
                     <pic:cNvPicPr>
                       <a:picLocks noChangeArrowheads="1" noChangeAspect="1"/>
                     </pic:cNvPicPr>
                   </pic:nvPicPr>
                   <pic:blipFill>
-                    <a:blip r:embed="rId43"/>
+                    <a:blip r:embed="rId41"/>
                     <a:stretch>
                       <a:fillRect/>
                     </a:stretch>
@@ -5370,6 +5351,25 @@
         </w:drawing>
       </w:r>
     </w:p>
+    <w:bookmarkEnd w:id="44"/>
+    <w:bookmarkEnd w:id="45"/>
+    <w:bookmarkStart w:id="52" w:name="qq-plots"/>
+    <w:p>
+      <w:pPr>
+        <w:pStyle w:val="Heading3"/>
+      </w:pPr>
+      <w:r>
+        <w:t xml:space="preserve">QQ Plots</w:t>
+      </w:r>
+    </w:p>
+    <w:p>
+      <w:pPr>
+        <w:pStyle w:val="FirstParagraph"/>
+      </w:pPr>
+      <w:r>
+        <w:t xml:space="preserve">Let’s create individual QQ plots for each lake:</w:t>
+      </w:r>
+    </w:p>
     <w:p>
       <w:pPr>
         <w:pStyle w:val="SourceCode"/>
@@ -5378,16 +5378,16 @@
         <w:rPr>
           <w:rStyle w:val="CommentTok"/>
         </w:rPr>
-        <w:t xml:space="preserve"># QQ plot for Lake NE 14</w:t>
-      </w:r>
-      <w:r>
-        <w:br/>
-      </w:r>
-      <w:r>
-        <w:rPr>
-          <w:rStyle w:val="NormalTok"/>
-        </w:rPr>
-        <w:t xml:space="preserve">ne14_data </w:t>
+        <w:t xml:space="preserve"># QQ plot for Lake S 07</w:t>
+      </w:r>
+      <w:r>
+        <w:br/>
+      </w:r>
+      <w:r>
+        <w:rPr>
+          <w:rStyle w:val="NormalTok"/>
+        </w:rPr>
+        <w:t xml:space="preserve">s07_data </w:t>
       </w:r>
       <w:r>
         <w:rPr>
@@ -5441,7 +5441,7 @@
         <w:rPr>
           <w:rStyle w:val="StringTok"/>
         </w:rPr>
-        <w:t xml:space="preserve">"NE 14"</w:t>
+        <w:t xml:space="preserve">"S 07"</w:t>
       </w:r>
       <w:r>
         <w:rPr>
@@ -5474,7 +5474,7 @@
         <w:rPr>
           <w:rStyle w:val="NormalTok"/>
         </w:rPr>
-        <w:t xml:space="preserve"> ne14_data, </w:t>
+        <w:t xml:space="preserve"> s07_data, </w:t>
       </w:r>
       <w:r>
         <w:rPr>
@@ -5606,7 +5606,7 @@
         <w:rPr>
           <w:rStyle w:val="StringTok"/>
         </w:rPr>
-        <w:t xml:space="preserve">"Q-Q Plot for Lake NE 14"</w:t>
+        <w:t xml:space="preserve">"Q-Q Plot for Lake S 07"</w:t>
       </w:r>
       <w:r>
         <w:rPr>
@@ -5758,8 +5758,396 @@
         </w:drawing>
       </w:r>
     </w:p>
-    <w:bookmarkEnd w:id="49"/>
-    <w:bookmarkStart w:id="50" w:name="shapiro-wilk-test"/>
+    <w:p>
+      <w:pPr>
+        <w:pStyle w:val="SourceCode"/>
+      </w:pPr>
+      <w:r>
+        <w:rPr>
+          <w:rStyle w:val="CommentTok"/>
+        </w:rPr>
+        <w:t xml:space="preserve"># QQ plot for Lake NE 14</w:t>
+      </w:r>
+      <w:r>
+        <w:br/>
+      </w:r>
+      <w:r>
+        <w:rPr>
+          <w:rStyle w:val="NormalTok"/>
+        </w:rPr>
+        <w:t xml:space="preserve">ne14_data </w:t>
+      </w:r>
+      <w:r>
+        <w:rPr>
+          <w:rStyle w:val="OtherTok"/>
+        </w:rPr>
+        <w:t xml:space="preserve">&lt;-</w:t>
+      </w:r>
+      <w:r>
+        <w:rPr>
+          <w:rStyle w:val="NormalTok"/>
+        </w:rPr>
+        <w:t xml:space="preserve"> sculpin_filtered </w:t>
+      </w:r>
+      <w:r>
+        <w:rPr>
+          <w:rStyle w:val="SpecialCharTok"/>
+        </w:rPr>
+        <w:t xml:space="preserve">%&gt;%</w:t>
+      </w:r>
+      <w:r>
+        <w:rPr>
+          <w:rStyle w:val="NormalTok"/>
+        </w:rPr>
+        <w:t xml:space="preserve"> </w:t>
+      </w:r>
+      <w:r>
+        <w:rPr>
+          <w:rStyle w:val="FunctionTok"/>
+        </w:rPr>
+        <w:t xml:space="preserve">filter</w:t>
+      </w:r>
+      <w:r>
+        <w:rPr>
+          <w:rStyle w:val="NormalTok"/>
+        </w:rPr>
+        <w:t xml:space="preserve">(lake </w:t>
+      </w:r>
+      <w:r>
+        <w:rPr>
+          <w:rStyle w:val="SpecialCharTok"/>
+        </w:rPr>
+        <w:t xml:space="preserve">==</w:t>
+      </w:r>
+      <w:r>
+        <w:rPr>
+          <w:rStyle w:val="NormalTok"/>
+        </w:rPr>
+        <w:t xml:space="preserve"> </w:t>
+      </w:r>
+      <w:r>
+        <w:rPr>
+          <w:rStyle w:val="StringTok"/>
+        </w:rPr>
+        <w:t xml:space="preserve">"NE 14"</w:t>
+      </w:r>
+      <w:r>
+        <w:rPr>
+          <w:rStyle w:val="NormalTok"/>
+        </w:rPr>
+        <w:t xml:space="preserve">)</w:t>
+      </w:r>
+      <w:r>
+        <w:br/>
+      </w:r>
+      <w:r>
+        <w:rPr>
+          <w:rStyle w:val="FunctionTok"/>
+        </w:rPr>
+        <w:t xml:space="preserve">ggplot</w:t>
+      </w:r>
+      <w:r>
+        <w:rPr>
+          <w:rStyle w:val="NormalTok"/>
+        </w:rPr>
+        <w:t xml:space="preserve">(</w:t>
+      </w:r>
+      <w:r>
+        <w:rPr>
+          <w:rStyle w:val="AttributeTok"/>
+        </w:rPr>
+        <w:t xml:space="preserve">data =</w:t>
+      </w:r>
+      <w:r>
+        <w:rPr>
+          <w:rStyle w:val="NormalTok"/>
+        </w:rPr>
+        <w:t xml:space="preserve"> ne14_data, </w:t>
+      </w:r>
+      <w:r>
+        <w:rPr>
+          <w:rStyle w:val="FunctionTok"/>
+        </w:rPr>
+        <w:t xml:space="preserve">aes</w:t>
+      </w:r>
+      <w:r>
+        <w:rPr>
+          <w:rStyle w:val="NormalTok"/>
+        </w:rPr>
+        <w:t xml:space="preserve">(</w:t>
+      </w:r>
+      <w:r>
+        <w:rPr>
+          <w:rStyle w:val="AttributeTok"/>
+        </w:rPr>
+        <w:t xml:space="preserve">sample =</w:t>
+      </w:r>
+      <w:r>
+        <w:rPr>
+          <w:rStyle w:val="NormalTok"/>
+        </w:rPr>
+        <w:t xml:space="preserve"> total_length_mm)) </w:t>
+      </w:r>
+      <w:r>
+        <w:rPr>
+          <w:rStyle w:val="SpecialCharTok"/>
+        </w:rPr>
+        <w:t xml:space="preserve">+</w:t>
+      </w:r>
+      <w:r>
+        <w:br/>
+      </w:r>
+      <w:r>
+        <w:rPr>
+          <w:rStyle w:val="NormalTok"/>
+        </w:rPr>
+        <w:t xml:space="preserve">  </w:t>
+      </w:r>
+      <w:r>
+        <w:rPr>
+          <w:rStyle w:val="FunctionTok"/>
+        </w:rPr>
+        <w:t xml:space="preserve">stat_qq</w:t>
+      </w:r>
+      <w:r>
+        <w:rPr>
+          <w:rStyle w:val="NormalTok"/>
+        </w:rPr>
+        <w:t xml:space="preserve">() </w:t>
+      </w:r>
+      <w:r>
+        <w:rPr>
+          <w:rStyle w:val="SpecialCharTok"/>
+        </w:rPr>
+        <w:t xml:space="preserve">+</w:t>
+      </w:r>
+      <w:r>
+        <w:br/>
+      </w:r>
+      <w:r>
+        <w:rPr>
+          <w:rStyle w:val="NormalTok"/>
+        </w:rPr>
+        <w:t xml:space="preserve">  </w:t>
+      </w:r>
+      <w:r>
+        <w:rPr>
+          <w:rStyle w:val="FunctionTok"/>
+        </w:rPr>
+        <w:t xml:space="preserve">stat_qq_line</w:t>
+      </w:r>
+      <w:r>
+        <w:rPr>
+          <w:rStyle w:val="NormalTok"/>
+        </w:rPr>
+        <w:t xml:space="preserve">() </w:t>
+      </w:r>
+      <w:r>
+        <w:rPr>
+          <w:rStyle w:val="SpecialCharTok"/>
+        </w:rPr>
+        <w:t xml:space="preserve">+</w:t>
+      </w:r>
+      <w:r>
+        <w:br/>
+      </w:r>
+      <w:r>
+        <w:rPr>
+          <w:rStyle w:val="NormalTok"/>
+        </w:rPr>
+        <w:t xml:space="preserve">  </w:t>
+      </w:r>
+      <w:r>
+        <w:rPr>
+          <w:rStyle w:val="FunctionTok"/>
+        </w:rPr>
+        <w:t xml:space="preserve">labs</w:t>
+      </w:r>
+      <w:r>
+        <w:rPr>
+          <w:rStyle w:val="NormalTok"/>
+        </w:rPr>
+        <w:t xml:space="preserve">(</w:t>
+      </w:r>
+      <w:r>
+        <w:br/>
+      </w:r>
+      <w:r>
+        <w:rPr>
+          <w:rStyle w:val="NormalTok"/>
+        </w:rPr>
+        <w:t xml:space="preserve">    </w:t>
+      </w:r>
+      <w:r>
+        <w:rPr>
+          <w:rStyle w:val="AttributeTok"/>
+        </w:rPr>
+        <w:t xml:space="preserve">title =</w:t>
+      </w:r>
+      <w:r>
+        <w:rPr>
+          <w:rStyle w:val="NormalTok"/>
+        </w:rPr>
+        <w:t xml:space="preserve"> </w:t>
+      </w:r>
+      <w:r>
+        <w:rPr>
+          <w:rStyle w:val="StringTok"/>
+        </w:rPr>
+        <w:t xml:space="preserve">"Q-Q Plot for Lake NE 14"</w:t>
+      </w:r>
+      <w:r>
+        <w:rPr>
+          <w:rStyle w:val="NormalTok"/>
+        </w:rPr>
+        <w:t xml:space="preserve">,</w:t>
+      </w:r>
+      <w:r>
+        <w:br/>
+      </w:r>
+      <w:r>
+        <w:rPr>
+          <w:rStyle w:val="NormalTok"/>
+        </w:rPr>
+        <w:t xml:space="preserve">    </w:t>
+      </w:r>
+      <w:r>
+        <w:rPr>
+          <w:rStyle w:val="AttributeTok"/>
+        </w:rPr>
+        <w:t xml:space="preserve">x =</w:t>
+      </w:r>
+      <w:r>
+        <w:rPr>
+          <w:rStyle w:val="NormalTok"/>
+        </w:rPr>
+        <w:t xml:space="preserve"> </w:t>
+      </w:r>
+      <w:r>
+        <w:rPr>
+          <w:rStyle w:val="StringTok"/>
+        </w:rPr>
+        <w:t xml:space="preserve">"Theoretical Quantiles"</w:t>
+      </w:r>
+      <w:r>
+        <w:rPr>
+          <w:rStyle w:val="NormalTok"/>
+        </w:rPr>
+        <w:t xml:space="preserve">,</w:t>
+      </w:r>
+      <w:r>
+        <w:br/>
+      </w:r>
+      <w:r>
+        <w:rPr>
+          <w:rStyle w:val="NormalTok"/>
+        </w:rPr>
+        <w:t xml:space="preserve">    </w:t>
+      </w:r>
+      <w:r>
+        <w:rPr>
+          <w:rStyle w:val="AttributeTok"/>
+        </w:rPr>
+        <w:t xml:space="preserve">y =</w:t>
+      </w:r>
+      <w:r>
+        <w:rPr>
+          <w:rStyle w:val="NormalTok"/>
+        </w:rPr>
+        <w:t xml:space="preserve"> </w:t>
+      </w:r>
+      <w:r>
+        <w:rPr>
+          <w:rStyle w:val="StringTok"/>
+        </w:rPr>
+        <w:t xml:space="preserve">"Sample Quantiles"</w:t>
+      </w:r>
+      <w:r>
+        <w:br/>
+      </w:r>
+      <w:r>
+        <w:rPr>
+          <w:rStyle w:val="NormalTok"/>
+        </w:rPr>
+        <w:t xml:space="preserve">  ) </w:t>
+      </w:r>
+      <w:r>
+        <w:rPr>
+          <w:rStyle w:val="SpecialCharTok"/>
+        </w:rPr>
+        <w:t xml:space="preserve">+</w:t>
+      </w:r>
+      <w:r>
+        <w:br/>
+      </w:r>
+      <w:r>
+        <w:rPr>
+          <w:rStyle w:val="NormalTok"/>
+        </w:rPr>
+        <w:t xml:space="preserve">  </w:t>
+      </w:r>
+      <w:r>
+        <w:rPr>
+          <w:rStyle w:val="FunctionTok"/>
+        </w:rPr>
+        <w:t xml:space="preserve">theme_minimal</w:t>
+      </w:r>
+      <w:r>
+        <w:rPr>
+          <w:rStyle w:val="NormalTok"/>
+        </w:rPr>
+        <w:t xml:space="preserve">()</w:t>
+      </w:r>
+    </w:p>
+    <w:p>
+      <w:pPr>
+        <w:pStyle w:val="FirstParagraph"/>
+      </w:pPr>
+      <w:r>
+        <w:drawing>
+          <wp:inline>
+            <wp:extent cx="5943600" cy="4754880"/>
+            <wp:effectExtent b="0" l="0" r="0" t="0"/>
+            <wp:docPr descr="" title="" id="50" name="Picture"/>
+            <a:graphic>
+              <a:graphicData uri="http://schemas.openxmlformats.org/drawingml/2006/picture">
+                <pic:pic>
+                  <pic:nvPicPr>
+                    <pic:cNvPr descr="01_two_sample_ttest_files/figure-docx/unnamed-chunk-9-1.png" id="51" name="Picture"/>
+                    <pic:cNvPicPr>
+                      <a:picLocks noChangeArrowheads="1" noChangeAspect="1"/>
+                    </pic:cNvPicPr>
+                  </pic:nvPicPr>
+                  <pic:blipFill>
+                    <a:blip r:embed="rId49"/>
+                    <a:stretch>
+                      <a:fillRect/>
+                    </a:stretch>
+                  </pic:blipFill>
+                  <pic:spPr bwMode="auto">
+                    <a:xfrm>
+                      <a:off x="0" y="0"/>
+                      <a:ext cx="5943600" cy="4754880"/>
+                    </a:xfrm>
+                    <a:prstGeom prst="rect">
+                      <a:avLst/>
+                    </a:prstGeom>
+                    <a:noFill/>
+                    <a:ln w="9525">
+                      <a:noFill/>
+                      <a:headEnd/>
+                      <a:tailEnd/>
+                    </a:ln>
+                  </pic:spPr>
+                </pic:pic>
+              </a:graphicData>
+            </a:graphic>
+          </wp:inline>
+        </w:drawing>
+      </w:r>
+    </w:p>
+    <w:bookmarkEnd w:id="52"/>
+    <w:bookmarkStart w:id="53" w:name="shapiro-wilk-test"/>
     <w:p>
       <w:pPr>
         <w:pStyle w:val="Heading3"/>
@@ -6618,8 +7006,8 @@
         </w:tc>
       </w:tr>
     </w:tbl>
-    <w:bookmarkEnd w:id="50"/>
-    <w:bookmarkStart w:id="51" w:name="homogeneity-of-variances"/>
+    <w:bookmarkEnd w:id="53"/>
+    <w:bookmarkStart w:id="54" w:name="homogeneity-of-variances"/>
     <w:p>
       <w:pPr>
         <w:pStyle w:val="Heading3"/>
@@ -7148,9 +7536,9 @@
         <w:t xml:space="preserve">      108               </w:t>
       </w:r>
     </w:p>
-    <w:bookmarkEnd w:id="51"/>
-    <w:bookmarkEnd w:id="52"/>
-    <w:bookmarkStart w:id="53" w:name="interpretation-of-assumption-tests"/>
+    <w:bookmarkEnd w:id="54"/>
+    <w:bookmarkEnd w:id="55"/>
+    <w:bookmarkStart w:id="56" w:name="interpretation-of-assumption-tests"/>
     <w:p>
       <w:pPr>
         <w:pStyle w:val="Heading2"/>
@@ -7305,9 +7693,9 @@
         <w:t xml:space="preserve">If this assumption is violated, we should consider using Welch’s t-test instead, which does not assume equal variances.</w:t>
       </w:r>
     </w:p>
-    <w:bookmarkEnd w:id="53"/>
-    <w:bookmarkEnd w:id="54"/>
-    <w:bookmarkStart w:id="60" w:name="two-sample-t-test"/>
+    <w:bookmarkEnd w:id="56"/>
+    <w:bookmarkEnd w:id="57"/>
+    <w:bookmarkStart w:id="63" w:name="two-sample-t-test"/>
     <w:p>
       <w:pPr>
         <w:pStyle w:val="Heading1"/>
@@ -8110,7 +8498,7 @@
         <w:t xml:space="preserve">)</w:t>
       </w:r>
     </w:p>
-    <w:bookmarkStart w:id="55" w:name="Xa30e1033041c0a19bd968f1658f7583eb9deb3b"/>
+    <w:bookmarkStart w:id="58" w:name="Xa30e1033041c0a19bd968f1658f7583eb9deb3b"/>
     <w:p>
       <w:pPr>
         <w:pStyle w:val="Heading2"/>
@@ -8313,8 +8701,8 @@
         <w:t xml:space="preserve">: The means of each group</w:t>
       </w:r>
     </w:p>
-    <w:bookmarkEnd w:id="55"/>
-    <w:bookmarkStart w:id="59" w:name="visual-representation-of-t-test-results"/>
+    <w:bookmarkEnd w:id="58"/>
+    <w:bookmarkStart w:id="62" w:name="visual-representation-of-t-test-results"/>
     <w:p>
       <w:pPr>
         <w:pStyle w:val="Heading2"/>
@@ -8634,7 +9022,7 @@
         <w:rPr>
           <w:rStyle w:val="FunctionTok"/>
         </w:rPr>
-        <w:t xml:space="preserve">position_dodge</w:t>
+        <w:t xml:space="preserve">position_dodge2</w:t>
       </w:r>
       <w:r>
         <w:rPr>
@@ -9441,18 +9829,18 @@
           <wp:inline>
             <wp:extent cx="5943600" cy="3566160"/>
             <wp:effectExtent b="0" l="0" r="0" t="0"/>
-            <wp:docPr descr="" title="" id="57" name="Picture"/>
+            <wp:docPr descr="" title="" id="60" name="Picture"/>
             <a:graphic>
               <a:graphicData uri="http://schemas.openxmlformats.org/drawingml/2006/picture">
                 <pic:pic>
                   <pic:nvPicPr>
-                    <pic:cNvPr descr="01_two_sample_ttest_files/figure-docx/unnamed-chunk-12-1.png" id="58" name="Picture"/>
+                    <pic:cNvPr descr="01_two_sample_ttest_files/figure-docx/unnamed-chunk-13-1.png" id="61" name="Picture"/>
                     <pic:cNvPicPr>
                       <a:picLocks noChangeArrowheads="1" noChangeAspect="1"/>
                     </pic:cNvPicPr>
                   </pic:nvPicPr>
                   <pic:blipFill>
-                    <a:blip r:embed="rId56"/>
+                    <a:blip r:embed="rId59"/>
                     <a:stretch>
                       <a:fillRect/>
                     </a:stretch>
@@ -9479,9 +9867,9 @@
         </w:drawing>
       </w:r>
     </w:p>
-    <w:bookmarkEnd w:id="59"/>
-    <w:bookmarkEnd w:id="60"/>
-    <w:bookmarkStart w:id="62" w:name="conclusion-and-scientific-reporting"/>
+    <w:bookmarkEnd w:id="62"/>
+    <w:bookmarkEnd w:id="63"/>
+    <w:bookmarkStart w:id="65" w:name="conclusion-and-scientific-reporting"/>
     <w:p>
       <w:pPr>
         <w:pStyle w:val="Heading1"/>
@@ -9932,7 +10320,7 @@
         <w:t xml:space="preserve">The total length of slimy sculpin fish differs significantly between Lake S 07 and Lake NE 14 (two-sample t-test: t(108) = -3.43, p &lt; 0.001). Fish from Lake S 07 were on average 8.29 mm longer than those from Lake NE 14 (mean ± SE: 55.56 ± 1.48 mm vs. 47.27 ± 1.72 mm).</w:t>
       </w:r>
     </w:p>
-    <w:bookmarkStart w:id="61" w:name="X24e75fa51be412e36dc63f64aded42fd0bd54cb"/>
+    <w:bookmarkStart w:id="64" w:name="X24e75fa51be412e36dc63f64aded42fd0bd54cb"/>
     <w:p>
       <w:pPr>
         <w:pStyle w:val="Heading2"/>
@@ -9954,10 +10342,7 @@
         <w:pStyle w:val="BodyText"/>
       </w:pPr>
       <w:r>
-        <w:t xml:space="preserve">“</w:t>
-      </w:r>
-      <w:r>
-        <w:t xml:space="preserve">Slimy sculpin (</w:t>
+        <w:t xml:space="preserve">“Slimy sculpin (</w:t>
       </w:r>
       <w:r>
         <w:rPr>
@@ -9967,10 +10352,15 @@
         <w:t xml:space="preserve">Cottus cognatus</w:t>
       </w:r>
       <w:r>
-        <w:t xml:space="preserve">) from Lake S 07 were significantly larger than those from Lake NE 14 (55.56 ± 1.48 mm vs. 47.27 ± 1.72 mm, respectively; two-sample t-test: t(108) = -3.43, p &lt; 0.001). This represents an approximately 17.5% difference in total length between the two populations.</w:t>
-      </w:r>
-      <w:r>
-        <w:t xml:space="preserve">”</w:t>
+        <w:t xml:space="preserve">) from Lake S 07 were significantly larger than those from Lake NE 14</w:t>
+      </w:r>
+    </w:p>
+    <w:p>
+      <w:pPr>
+        <w:pStyle w:val="BodyText"/>
+      </w:pPr>
+      <w:r>
+        <w:t xml:space="preserve">(55.56 ± 1.48 mm vs. 47.27 ± 1.72 mm, respectively; two-sample t-test: t(108) = -3.43, p &lt; 0.001). This represents an approximately 17.5% difference in total length between the two populations.”</w:t>
       </w:r>
     </w:p>
     <w:p>
@@ -10042,6 +10432,14 @@
         <w:pStyle w:val="BodyText"/>
       </w:pPr>
       <w:r>
+        <w:t xml:space="preserve">Note I would also add the mean and SE of each lake</w:t>
+      </w:r>
+    </w:p>
+    <w:p>
+      <w:pPr>
+        <w:pStyle w:val="BodyText"/>
+      </w:pPr>
+      <w:r>
         <w:t xml:space="preserve">“</w:t>
       </w:r>
       <w:r>
@@ -10051,8 +10449,8 @@
         <w:t xml:space="preserve">”</w:t>
       </w:r>
     </w:p>
-    <w:bookmarkEnd w:id="61"/>
-    <w:bookmarkEnd w:id="62"/>
+    <w:bookmarkEnd w:id="64"/>
+    <w:bookmarkEnd w:id="65"/>
     <w:sectPr>
       <w:pgSz w:h="15840" w:w="12240"/>
       <w:pgMar w:bottom="1440" w:footer="720" w:gutter="0" w:header="720" w:left="1440" w:right="1440" w:top="1440"/>

</xml_diff>